<commit_message>
added 4th example with another quiz question, changed presentation and workshopplan
</commit_message>
<xml_diff>
--- a/Files/Szkolenie warsztatowe Dapper.docx
+++ b/Files/Szkolenie warsztatowe Dapper.docx
@@ -9,8 +9,6 @@
           <w:rFonts w:cstheme="minorHAnsi"/>
         </w:rPr>
       </w:pPr>
-      <w:bookmarkStart w:id="0" w:name="_GoBack"/>
-      <w:bookmarkEnd w:id="0"/>
       <w:r>
         <w:rPr>
           <w:rFonts w:cstheme="minorHAnsi"/>
@@ -188,6 +186,9 @@
       <w:r>
         <w:t xml:space="preserve"> i przykład z zapytaniem silnie typowanym</w:t>
       </w:r>
+      <w:r>
+        <w:t xml:space="preserve"> + quiz</w:t>
+      </w:r>
     </w:p>
     <w:p>
       <w:pPr>
@@ -199,6 +200,9 @@
       <w:r>
         <w:t xml:space="preserve"> i przykład z zapytaniem anonimowym</w:t>
       </w:r>
+      <w:r>
+        <w:t xml:space="preserve"> + quiz</w:t>
+      </w:r>
     </w:p>
     <w:p>
       <w:pPr>
@@ -210,6 +214,11 @@
       <w:r>
         <w:t xml:space="preserve"> i przykład z zapytaniem anonimowym</w:t>
       </w:r>
+      <w:r>
+        <w:t xml:space="preserve"> + quiz</w:t>
+      </w:r>
+      <w:bookmarkStart w:id="0" w:name="_GoBack"/>
+      <w:bookmarkEnd w:id="0"/>
     </w:p>
     <w:p>
       <w:pPr>

</xml_diff>